<commit_message>
Ajout des descriptifs de l experience en rapport avec la qualité logiciel
</commit_message>
<xml_diff>
--- a/Soumaya_CVF.docx
+++ b/Soumaya_CVF.docx
@@ -46,7 +46,6 @@
         <w:rPr>
           <w:rFonts w:ascii="Times New Roman" w:hAnsi="Times New Roman" w:cs="Times New Roman"/>
           <w:u w:val="single"/>
-          <w:lang w:val="en-CA"/>
         </w:rPr>
       </w:pPr>
       <w:proofErr w:type="gramStart"/>
@@ -54,25 +53,22 @@
         <w:rPr>
           <w:rFonts w:ascii="Times New Roman" w:hAnsi="Times New Roman" w:cs="Times New Roman"/>
           <w:u w:val="single"/>
-          <w:lang w:val="en-CA"/>
-        </w:rPr>
-        <w:t>E-mail :</w:t>
+        </w:rPr>
+        <w:t>E-mail</w:t>
       </w:r>
       <w:proofErr w:type="gramEnd"/>
       <w:r>
         <w:rPr>
           <w:rFonts w:ascii="Times New Roman" w:hAnsi="Times New Roman" w:cs="Times New Roman"/>
           <w:u w:val="single"/>
-          <w:lang w:val="en-CA"/>
-        </w:rPr>
-        <w:t xml:space="preserve"> </w:t>
+        </w:rPr>
+        <w:t xml:space="preserve"> : </w:t>
       </w:r>
       <w:hyperlink r:id="rId8" w:history="1">
         <w:r>
           <w:rPr>
             <w:rStyle w:val="Lienhypertexte"/>
             <w:rFonts w:ascii="Times New Roman" w:hAnsi="Times New Roman" w:cs="Times New Roman"/>
-            <w:lang w:val="en-CA"/>
           </w:rPr>
           <w:t>soumaya1.haddad@gmail.com</w:t>
         </w:r>
@@ -2970,6 +2966,149 @@
     </w:p>
     <w:p>
       <w:pPr>
+        <w:pStyle w:val="ECVSubSectionHeading"/>
+        <w:ind w:left="927"/>
+        <w:rPr>
+          <w:rFonts w:ascii="Times New Roman" w:eastAsiaTheme="minorHAnsi" w:hAnsi="Times New Roman" w:cs="Times New Roman"/>
+          <w:iCs/>
+          <w:color w:val="auto"/>
+          <w:spacing w:val="0"/>
+          <w:kern w:val="0"/>
+          <w:sz w:val="24"/>
+          <w:lang w:val="fr-CA" w:eastAsia="en-US" w:bidi="ar-SA"/>
+          <w14:ligatures w14:val="none"/>
+        </w:rPr>
+      </w:pPr>
+      <w:r>
+        <w:rPr>
+          <w:rFonts w:ascii="Times New Roman" w:eastAsiaTheme="minorHAnsi" w:hAnsi="Times New Roman" w:cs="Times New Roman"/>
+          <w:iCs/>
+          <w:color w:val="auto"/>
+          <w:spacing w:val="0"/>
+          <w:kern w:val="0"/>
+          <w:sz w:val="24"/>
+          <w:lang w:val="fr-CA" w:eastAsia="en-US" w:bidi="ar-SA"/>
+          <w14:ligatures w14:val="none"/>
+        </w:rPr>
+        <w:t xml:space="preserve">La grande clinique du centre, </w:t>
+      </w:r>
+      <w:r>
+        <w:rPr>
+          <w:rFonts w:ascii="Times New Roman" w:hAnsi="Times New Roman" w:cs="Times New Roman"/>
+          <w:iCs/>
+          <w:color w:val="3F3A38"/>
+          <w:sz w:val="24"/>
+          <w:lang w:val="fr-CA"/>
+          <w14:ligatures w14:val="none"/>
+        </w:rPr>
+        <w:t>Monastir | Tunisie</w:t>
+      </w:r>
+    </w:p>
+    <w:p>
+      <w:pPr>
+        <w:pStyle w:val="Paragraphedeliste"/>
+        <w:tabs>
+          <w:tab w:val="center" w:pos="5103"/>
+        </w:tabs>
+        <w:spacing w:after="0" w:line="240" w:lineRule="auto"/>
+        <w:ind w:left="927" w:right="403"/>
+        <w:rPr>
+          <w:rFonts w:ascii="Times New Roman" w:hAnsi="Times New Roman" w:cs="Times New Roman"/>
+          <w:b/>
+          <w:bCs/>
+          <w:iCs/>
+          <w:color w:val="000000"/>
+          <w:sz w:val="24"/>
+          <w:szCs w:val="24"/>
+        </w:rPr>
+      </w:pPr>
+    </w:p>
+    <w:p>
+      <w:pPr>
+        <w:pStyle w:val="Paragraphedeliste"/>
+        <w:tabs>
+          <w:tab w:val="center" w:pos="5103"/>
+        </w:tabs>
+        <w:spacing w:after="0" w:line="240" w:lineRule="auto"/>
+        <w:ind w:left="851" w:right="403" w:hanging="284"/>
+        <w:rPr>
+          <w:rFonts w:ascii="Times New Roman" w:hAnsi="Times New Roman" w:cs="Times New Roman"/>
+          <w:iCs/>
+          <w:color w:val="000000"/>
+          <w:sz w:val="24"/>
+          <w:szCs w:val="24"/>
+        </w:rPr>
+      </w:pPr>
+      <w:r>
+        <w:rPr>
+          <w:rFonts w:ascii="Times New Roman" w:hAnsi="Times New Roman" w:cs="Times New Roman"/>
+          <w:b/>
+          <w:bCs/>
+          <w:iCs/>
+          <w:color w:val="000000"/>
+          <w:sz w:val="24"/>
+          <w:szCs w:val="24"/>
+        </w:rPr>
+        <w:tab/>
+      </w:r>
+      <w:r>
+        <w:rPr>
+          <w:rFonts w:ascii="Times New Roman" w:hAnsi="Times New Roman" w:cs="Times New Roman"/>
+          <w:b/>
+          <w:bCs/>
+          <w:iCs/>
+          <w:color w:val="000000"/>
+          <w:sz w:val="24"/>
+          <w:szCs w:val="24"/>
+        </w:rPr>
+        <w:t>Mission :</w:t>
+      </w:r>
+      <w:r>
+        <w:rPr>
+          <w:rFonts w:ascii="Times New Roman" w:hAnsi="Times New Roman" w:cs="Times New Roman"/>
+          <w:iCs/>
+          <w:color w:val="000000"/>
+          <w:sz w:val="24"/>
+          <w:szCs w:val="24"/>
+        </w:rPr>
+        <w:t xml:space="preserve"> </w:t>
+      </w:r>
+    </w:p>
+    <w:p>
+      <w:pPr>
+        <w:pStyle w:val="Paragraphedeliste"/>
+        <w:numPr>
+          <w:ilvl w:val="0"/>
+          <w:numId w:val="8"/>
+        </w:numPr>
+        <w:tabs>
+          <w:tab w:val="center" w:pos="5103"/>
+        </w:tabs>
+        <w:spacing w:after="0" w:line="240" w:lineRule="auto"/>
+        <w:ind w:right="403"/>
+        <w:rPr>
+          <w:rFonts w:ascii="Times New Roman" w:hAnsi="Times New Roman" w:cs="Times New Roman"/>
+          <w:b/>
+          <w:bCs/>
+          <w:iCs/>
+          <w:sz w:val="24"/>
+          <w:szCs w:val="24"/>
+        </w:rPr>
+      </w:pPr>
+      <w:r>
+        <w:rPr>
+          <w:rFonts w:ascii="Times New Roman" w:hAnsi="Times New Roman" w:cs="Times New Roman"/>
+          <w:b/>
+          <w:bCs/>
+          <w:iCs/>
+          <w:sz w:val="24"/>
+          <w:szCs w:val="24"/>
+        </w:rPr>
+        <w:t>Supervision de l'Amélioration Continue:</w:t>
+      </w:r>
+    </w:p>
+    <w:p>
+      <w:pPr>
         <w:pStyle w:val="Paragraphedeliste"/>
         <w:tabs>
           <w:tab w:val="center" w:pos="5103"/>
@@ -2980,94 +3119,45 @@
         <w:rPr>
           <w:rFonts w:ascii="Times New Roman" w:hAnsi="Times New Roman" w:cs="Times New Roman"/>
           <w:iCs/>
-          <w:color w:val="000000"/>
-          <w:sz w:val="24"/>
-          <w:szCs w:val="24"/>
-        </w:rPr>
-      </w:pPr>
-      <w:r>
-        <w:rPr>
-          <w:rFonts w:ascii="Times New Roman" w:hAnsi="Times New Roman" w:cs="Times New Roman"/>
-          <w:b/>
-          <w:bCs/>
-          <w:iCs/>
-          <w:color w:val="000000"/>
+          <w:sz w:val="24"/>
+          <w:szCs w:val="24"/>
+        </w:rPr>
+      </w:pPr>
+      <w:r>
+        <w:rPr>
+          <w:rFonts w:ascii="Times New Roman" w:hAnsi="Times New Roman" w:cs="Times New Roman"/>
+          <w:iCs/>
           <w:sz w:val="24"/>
           <w:szCs w:val="24"/>
         </w:rPr>
         <w:tab/>
-        <w:t>Mission :</w:t>
-      </w:r>
-      <w:r>
-        <w:rPr>
-          <w:rFonts w:ascii="Times New Roman" w:hAnsi="Times New Roman" w:cs="Times New Roman"/>
-          <w:iCs/>
-          <w:color w:val="000000"/>
-          <w:sz w:val="24"/>
-          <w:szCs w:val="24"/>
-        </w:rPr>
-        <w:t xml:space="preserve"> Gestion </w:t>
-      </w:r>
-      <w:r>
-        <w:rPr>
-          <w:rFonts w:ascii="Times New Roman" w:hAnsi="Times New Roman" w:cs="Times New Roman"/>
-          <w:iCs/>
-          <w:color w:val="000000"/>
-          <w:sz w:val="24"/>
-          <w:szCs w:val="24"/>
-        </w:rPr>
-        <w:t xml:space="preserve">de la pharmacie interne </w:t>
-      </w:r>
-    </w:p>
-    <w:p>
-      <w:pPr>
-        <w:pStyle w:val="ECVSubSectionHeading"/>
-        <w:ind w:left="143" w:firstLine="708"/>
-        <w:rPr>
-          <w:rFonts w:ascii="Times New Roman" w:eastAsiaTheme="minorHAnsi" w:hAnsi="Times New Roman" w:cs="Times New Roman"/>
-          <w:iCs/>
-          <w:color w:val="auto"/>
-          <w:spacing w:val="0"/>
-          <w:kern w:val="0"/>
-          <w:sz w:val="24"/>
-          <w:lang w:val="fr-CA" w:eastAsia="en-US" w:bidi="ar-SA"/>
-          <w14:ligatures w14:val="none"/>
-        </w:rPr>
-      </w:pPr>
-      <w:r>
-        <w:rPr>
-          <w:rFonts w:ascii="Times New Roman" w:eastAsiaTheme="minorHAnsi" w:hAnsi="Times New Roman" w:cs="Times New Roman"/>
-          <w:iCs/>
-          <w:color w:val="auto"/>
-          <w:spacing w:val="0"/>
-          <w:kern w:val="0"/>
-          <w:sz w:val="24"/>
-          <w:lang w:val="fr-CA" w:eastAsia="en-US" w:bidi="ar-SA"/>
-          <w14:ligatures w14:val="none"/>
-        </w:rPr>
-        <w:t xml:space="preserve">La grande clinique du centre, </w:t>
-      </w:r>
-      <w:r>
-        <w:rPr>
-          <w:rFonts w:ascii="Times New Roman" w:hAnsi="Times New Roman" w:cs="Times New Roman"/>
-          <w:iCs/>
-          <w:color w:val="3F3A38"/>
-          <w:sz w:val="24"/>
-          <w:lang w:val="fr-CA"/>
-          <w14:ligatures w14:val="none"/>
-        </w:rPr>
-        <w:t>Monastir</w:t>
-      </w:r>
-      <w:r>
-        <w:rPr>
-          <w:rFonts w:ascii="Times New Roman" w:hAnsi="Times New Roman" w:cs="Times New Roman"/>
-          <w:iCs/>
-          <w:color w:val="3F3A38"/>
-          <w:sz w:val="24"/>
-          <w:lang w:val="fr-CA"/>
-          <w14:ligatures w14:val="none"/>
-        </w:rPr>
-        <w:t xml:space="preserve"> | Tunisie</w:t>
+      </w:r>
+      <w:r>
+        <w:rPr>
+          <w:rFonts w:ascii="Times New Roman" w:hAnsi="Times New Roman" w:cs="Times New Roman"/>
+          <w:iCs/>
+          <w:sz w:val="24"/>
+          <w:szCs w:val="24"/>
+        </w:rPr>
+        <w:t>Piloter et mettre en œuvre des techniques d'amélioration continue au sein du département pharmaceutique pour optimiser les processus et garantir la meilleure qualité de service</w:t>
+      </w:r>
+      <w:r>
+        <w:rPr>
+          <w:rFonts w:ascii="Times New Roman" w:hAnsi="Times New Roman" w:cs="Times New Roman"/>
+          <w:iCs/>
+          <w:sz w:val="24"/>
+          <w:szCs w:val="24"/>
+        </w:rPr>
+        <w:t xml:space="preserve"> Pharmaceutique</w:t>
+      </w:r>
+      <w:r>
+        <w:rPr>
+          <w:rFonts w:ascii="Times New Roman" w:hAnsi="Times New Roman" w:cs="Times New Roman"/>
+          <w:iCs/>
+          <w:sz w:val="24"/>
+          <w:szCs w:val="24"/>
+        </w:rPr>
+        <w:t>.</w:t>
       </w:r>
     </w:p>
     <w:p>
@@ -3086,15 +3176,6 @@
           <w:szCs w:val="24"/>
         </w:rPr>
       </w:pPr>
-      <w:r>
-        <w:rPr>
-          <w:rFonts w:ascii="Times New Roman" w:hAnsi="Times New Roman" w:cs="Times New Roman"/>
-          <w:iCs/>
-          <w:sz w:val="24"/>
-          <w:szCs w:val="24"/>
-        </w:rPr>
-        <w:t xml:space="preserve"> </w:t>
-      </w:r>
     </w:p>
     <w:p>
       <w:pPr>
@@ -3246,6 +3327,81 @@
     </w:p>
     <w:p>
       <w:pPr>
+        <w:pStyle w:val="ECVSectionBullet"/>
+        <w:ind w:left="143" w:firstLine="708"/>
+        <w:rPr>
+          <w:rFonts w:ascii="Times New Roman" w:eastAsiaTheme="minorHAnsi" w:hAnsi="Times New Roman" w:cs="Times New Roman"/>
+          <w:iCs/>
+          <w:color w:val="auto"/>
+          <w:spacing w:val="0"/>
+          <w:kern w:val="0"/>
+          <w:sz w:val="24"/>
+          <w:lang w:val="fr-CA" w:eastAsia="en-US" w:bidi="ar-SA"/>
+        </w:rPr>
+      </w:pPr>
+      <w:r>
+        <w:rPr>
+          <w:rFonts w:ascii="Times New Roman" w:eastAsiaTheme="minorHAnsi" w:hAnsi="Times New Roman" w:cs="Times New Roman"/>
+          <w:iCs/>
+          <w:color w:val="auto"/>
+          <w:spacing w:val="0"/>
+          <w:kern w:val="0"/>
+          <w:sz w:val="24"/>
+          <w:lang w:val="fr-CA" w:eastAsia="en-US" w:bidi="ar-SA"/>
+        </w:rPr>
+        <w:t>Grossiste répartiteur de médicament (TUNIMED). Monastir</w:t>
+      </w:r>
+      <w:r>
+        <w:rPr>
+          <w:rFonts w:ascii="Times New Roman" w:eastAsiaTheme="minorHAnsi" w:hAnsi="Times New Roman" w:cs="Times New Roman"/>
+          <w:iCs/>
+          <w:color w:val="auto"/>
+          <w:spacing w:val="0"/>
+          <w:kern w:val="0"/>
+          <w:sz w:val="24"/>
+          <w:lang w:val="fr-CA" w:eastAsia="en-US" w:bidi="ar-SA"/>
+        </w:rPr>
+        <w:t xml:space="preserve"> </w:t>
+      </w:r>
+      <w:r>
+        <w:rPr>
+          <w:rFonts w:ascii="Times New Roman" w:hAnsi="Times New Roman" w:cs="Times New Roman"/>
+          <w:iCs/>
+          <w:sz w:val="24"/>
+          <w:lang w:val="fr-CA"/>
+        </w:rPr>
+        <w:t>| Tunisie</w:t>
+      </w:r>
+    </w:p>
+    <w:p>
+      <w:pPr>
+        <w:pStyle w:val="ECVSubSectionHeading"/>
+        <w:ind w:left="143" w:firstLine="708"/>
+        <w:rPr>
+          <w:rFonts w:ascii="Times New Roman" w:hAnsi="Times New Roman" w:cs="Times New Roman"/>
+          <w:b/>
+          <w:bCs/>
+          <w:iCs/>
+          <w:color w:val="000000"/>
+          <w:sz w:val="24"/>
+          <w:lang w:val="fr-CA"/>
+        </w:rPr>
+      </w:pPr>
+      <w:r>
+        <w:rPr>
+          <w:rFonts w:ascii="Times New Roman" w:hAnsi="Times New Roman" w:cs="Times New Roman"/>
+          <w:b/>
+          <w:bCs/>
+          <w:iCs/>
+          <w:color w:val="000000"/>
+          <w:sz w:val="24"/>
+          <w:lang w:val="fr-CA"/>
+        </w:rPr>
+        <w:t xml:space="preserve">Mission : </w:t>
+      </w:r>
+    </w:p>
+    <w:p>
+      <w:pPr>
         <w:pStyle w:val="Paragraphedeliste"/>
         <w:tabs>
           <w:tab w:val="left" w:pos="6521"/>
@@ -3275,102 +3431,30 @@
       <w:r>
         <w:rPr>
           <w:rFonts w:ascii="Times New Roman" w:hAnsi="Times New Roman" w:cs="Times New Roman"/>
-          <w:b/>
-          <w:bCs/>
-          <w:iCs/>
-          <w:color w:val="000000"/>
-          <w:sz w:val="24"/>
-          <w:szCs w:val="24"/>
-        </w:rPr>
-        <w:t>Mission</w:t>
-      </w:r>
-      <w:r>
-        <w:rPr>
-          <w:rFonts w:ascii="Times New Roman" w:hAnsi="Times New Roman" w:cs="Times New Roman"/>
-          <w:b/>
-          <w:bCs/>
-          <w:iCs/>
-          <w:color w:val="000000"/>
-          <w:sz w:val="24"/>
-          <w:szCs w:val="24"/>
-        </w:rPr>
-        <w:t> </w:t>
-      </w:r>
-      <w:r>
-        <w:rPr>
-          <w:rFonts w:ascii="Times New Roman" w:hAnsi="Times New Roman" w:cs="Times New Roman"/>
-          <w:iCs/>
-          <w:sz w:val="24"/>
-          <w:szCs w:val="24"/>
-        </w:rPr>
-        <w:t>:</w:t>
-      </w:r>
-      <w:r>
-        <w:rPr>
-          <w:rFonts w:ascii="Times New Roman" w:hAnsi="Times New Roman" w:cs="Times New Roman"/>
-          <w:iCs/>
-          <w:sz w:val="24"/>
-          <w:szCs w:val="24"/>
-        </w:rPr>
-        <w:t xml:space="preserve"> Responsable d’approvisionnement, amélioration continue de la qualité</w:t>
-      </w:r>
-    </w:p>
-    <w:p>
-      <w:pPr>
-        <w:pStyle w:val="ECVSectionBullet"/>
-        <w:ind w:left="143" w:firstLine="708"/>
-        <w:rPr>
-          <w:rFonts w:ascii="Times New Roman" w:eastAsiaTheme="minorHAnsi" w:hAnsi="Times New Roman" w:cs="Times New Roman"/>
-          <w:iCs/>
-          <w:color w:val="auto"/>
-          <w:spacing w:val="0"/>
-          <w:kern w:val="0"/>
-          <w:sz w:val="24"/>
-          <w:lang w:val="fr-CA" w:eastAsia="en-US" w:bidi="ar-SA"/>
-        </w:rPr>
-      </w:pPr>
-      <w:r>
-        <w:rPr>
-          <w:rFonts w:ascii="Times New Roman" w:eastAsiaTheme="minorHAnsi" w:hAnsi="Times New Roman" w:cs="Times New Roman"/>
-          <w:iCs/>
-          <w:color w:val="auto"/>
-          <w:spacing w:val="0"/>
-          <w:kern w:val="0"/>
-          <w:sz w:val="24"/>
-          <w:lang w:val="fr-CA" w:eastAsia="en-US" w:bidi="ar-SA"/>
-        </w:rPr>
-        <w:t>Grossiste répartiteur de médicament (TUNIMED). Monastir</w:t>
-      </w:r>
-      <w:r>
-        <w:rPr>
-          <w:rFonts w:ascii="Times New Roman" w:eastAsiaTheme="minorHAnsi" w:hAnsi="Times New Roman" w:cs="Times New Roman"/>
-          <w:iCs/>
-          <w:color w:val="auto"/>
-          <w:spacing w:val="0"/>
-          <w:kern w:val="0"/>
-          <w:sz w:val="24"/>
-          <w:lang w:val="fr-CA" w:eastAsia="en-US" w:bidi="ar-SA"/>
-        </w:rPr>
-        <w:t xml:space="preserve"> </w:t>
-      </w:r>
-      <w:r>
-        <w:rPr>
-          <w:rFonts w:ascii="Times New Roman" w:hAnsi="Times New Roman" w:cs="Times New Roman"/>
-          <w:iCs/>
-          <w:sz w:val="24"/>
-        </w:rPr>
-        <w:t xml:space="preserve">| </w:t>
-      </w:r>
-      <w:proofErr w:type="spellStart"/>
-      <w:r>
-        <w:rPr>
-          <w:rFonts w:ascii="Times New Roman" w:hAnsi="Times New Roman" w:cs="Times New Roman"/>
-          <w:iCs/>
-          <w:sz w:val="24"/>
-        </w:rPr>
-        <w:t>Tunisie</w:t>
-      </w:r>
-      <w:proofErr w:type="spellEnd"/>
+          <w:iCs/>
+          <w:sz w:val="24"/>
+          <w:szCs w:val="24"/>
+        </w:rPr>
+        <w:t>S</w:t>
+      </w:r>
+      <w:r>
+        <w:rPr>
+          <w:rFonts w:ascii="Times New Roman" w:hAnsi="Times New Roman" w:cs="Times New Roman"/>
+          <w:iCs/>
+          <w:sz w:val="24"/>
+          <w:szCs w:val="24"/>
+        </w:rPr>
+        <w:t>upervise et garantit la mise en œuvre des bonnes pratiques de distribution conformément à la réglementation en vigueur, tout en développant et en maintenant des relations solides et durables avec la clientèle pour assurer leur fidélité</w:t>
+      </w:r>
+      <w:r>
+        <w:rPr>
+          <w:rFonts w:ascii="Times New Roman" w:hAnsi="Times New Roman" w:cs="Times New Roman"/>
+          <w:iCs/>
+          <w:sz w:val="24"/>
+          <w:szCs w:val="24"/>
+        </w:rPr>
+        <w:t>.</w:t>
+      </w:r>
     </w:p>
     <w:p>
       <w:pPr>
@@ -3608,20 +3692,57 @@
         </w:rPr>
         <w:t xml:space="preserve"> | Tunisie</w:t>
       </w:r>
-      <w:r>
-        <w:rPr>
-          <w:rFonts w:ascii="Times New Roman" w:hAnsi="Times New Roman" w:cs="Times New Roman"/>
-          <w:iCs/>
-          <w:color w:val="3F3A38"/>
+    </w:p>
+    <w:p>
+      <w:pPr>
+        <w:pStyle w:val="ECVSubSectionHeading"/>
+        <w:ind w:left="143" w:firstLine="708"/>
+        <w:rPr>
+          <w:rFonts w:ascii="Times New Roman" w:hAnsi="Times New Roman" w:cs="Times New Roman"/>
+          <w:b/>
+          <w:bCs/>
+          <w:iCs/>
+          <w:color w:val="000000"/>
           <w:sz w:val="24"/>
           <w:lang w:val="fr-CA"/>
-          <w14:ligatures w14:val="none"/>
-        </w:rPr>
-        <w:br/>
-      </w:r>
-      <w:r>
+        </w:rPr>
+      </w:pPr>
+      <w:r>
+        <w:rPr>
+          <w:rFonts w:ascii="Times New Roman" w:hAnsi="Times New Roman" w:cs="Times New Roman"/>
+          <w:b/>
+          <w:bCs/>
+          <w:iCs/>
+          <w:color w:val="000000"/>
+          <w:sz w:val="24"/>
+          <w:lang w:val="fr-CA"/>
+        </w:rPr>
+        <w:t>Mission :</w:t>
+      </w:r>
+      <w:r>
+        <w:rPr>
+          <w:rFonts w:ascii="Times New Roman" w:hAnsi="Times New Roman" w:cs="Times New Roman"/>
+          <w:b/>
+          <w:bCs/>
+          <w:iCs/>
+          <w:color w:val="000000"/>
+          <w:sz w:val="24"/>
+          <w:lang w:val="fr-CA"/>
+        </w:rPr>
+        <w:t xml:space="preserve"> </w:t>
+      </w:r>
+    </w:p>
+    <w:p>
+      <w:pPr>
+        <w:pStyle w:val="ECVSubSectionHeading"/>
+        <w:numPr>
+          <w:ilvl w:val="0"/>
+          <w:numId w:val="7"/>
+        </w:numPr>
         <w:rPr>
           <w:rFonts w:ascii="Times New Roman" w:eastAsiaTheme="minorHAnsi" w:hAnsi="Times New Roman" w:cs="Times New Roman"/>
+          <w:b/>
+          <w:bCs/>
           <w:iCs/>
           <w:color w:val="auto"/>
           <w:spacing w:val="0"/>
@@ -3630,7 +3751,250 @@
           <w:lang w:val="fr-CA" w:eastAsia="en-US" w:bidi="ar-SA"/>
           <w14:ligatures w14:val="none"/>
         </w:rPr>
-        <w:t>Fonctionne comme un référent métier pour le développement d'un nouveau logiciel de gestion des activités cliniques, incluant la gestion pharmaceutique et la gestion des stocks.</w:t>
+      </w:pPr>
+      <w:r>
+        <w:rPr>
+          <w:rFonts w:ascii="Times New Roman" w:eastAsiaTheme="minorHAnsi" w:hAnsi="Times New Roman" w:cs="Times New Roman"/>
+          <w:b/>
+          <w:bCs/>
+          <w:iCs/>
+          <w:color w:val="auto"/>
+          <w:spacing w:val="0"/>
+          <w:kern w:val="0"/>
+          <w:sz w:val="24"/>
+          <w:lang w:val="fr-CA" w:eastAsia="en-US" w:bidi="ar-SA"/>
+          <w14:ligatures w14:val="none"/>
+        </w:rPr>
+        <w:t>Participation au Comité de Rédaction:</w:t>
+      </w:r>
+    </w:p>
+    <w:p>
+      <w:pPr>
+        <w:pStyle w:val="ECVSubSectionHeading"/>
+        <w:ind w:left="708" w:firstLine="143"/>
+        <w:rPr>
+          <w:rFonts w:ascii="Times New Roman" w:eastAsiaTheme="minorHAnsi" w:hAnsi="Times New Roman" w:cs="Times New Roman"/>
+          <w:iCs/>
+          <w:color w:val="auto"/>
+          <w:spacing w:val="0"/>
+          <w:kern w:val="0"/>
+          <w:sz w:val="24"/>
+          <w:lang w:val="fr-CA" w:eastAsia="en-US" w:bidi="ar-SA"/>
+          <w14:ligatures w14:val="none"/>
+        </w:rPr>
+      </w:pPr>
+      <w:r>
+        <w:rPr>
+          <w:rFonts w:ascii="Times New Roman" w:eastAsiaTheme="minorHAnsi" w:hAnsi="Times New Roman" w:cs="Times New Roman"/>
+          <w:iCs/>
+          <w:color w:val="auto"/>
+          <w:spacing w:val="0"/>
+          <w:kern w:val="0"/>
+          <w:sz w:val="24"/>
+          <w:lang w:val="fr-CA" w:eastAsia="en-US" w:bidi="ar-SA"/>
+          <w14:ligatures w14:val="none"/>
+        </w:rPr>
+        <w:t xml:space="preserve">Collaborer activement au sein du comité responsable de la rédaction et de la vérification des exigences techniques. Fournir un soutien essentiel au </w:t>
+      </w:r>
+      <w:proofErr w:type="spellStart"/>
+      <w:r>
+        <w:rPr>
+          <w:rFonts w:ascii="Times New Roman" w:eastAsiaTheme="minorHAnsi" w:hAnsi="Times New Roman" w:cs="Times New Roman"/>
+          <w:iCs/>
+          <w:color w:val="auto"/>
+          <w:spacing w:val="0"/>
+          <w:kern w:val="0"/>
+          <w:sz w:val="24"/>
+          <w:lang w:val="fr-CA" w:eastAsia="en-US" w:bidi="ar-SA"/>
+          <w14:ligatures w14:val="none"/>
+        </w:rPr>
+        <w:t>product</w:t>
+      </w:r>
+      <w:proofErr w:type="spellEnd"/>
+      <w:r>
+        <w:rPr>
+          <w:rFonts w:ascii="Times New Roman" w:eastAsiaTheme="minorHAnsi" w:hAnsi="Times New Roman" w:cs="Times New Roman"/>
+          <w:iCs/>
+          <w:color w:val="auto"/>
+          <w:spacing w:val="0"/>
+          <w:kern w:val="0"/>
+          <w:sz w:val="24"/>
+          <w:lang w:val="fr-CA" w:eastAsia="en-US" w:bidi="ar-SA"/>
+          <w14:ligatures w14:val="none"/>
+        </w:rPr>
+        <w:t xml:space="preserve"> </w:t>
+      </w:r>
+      <w:proofErr w:type="spellStart"/>
+      <w:r>
+        <w:rPr>
+          <w:rFonts w:ascii="Times New Roman" w:eastAsiaTheme="minorHAnsi" w:hAnsi="Times New Roman" w:cs="Times New Roman"/>
+          <w:iCs/>
+          <w:color w:val="auto"/>
+          <w:spacing w:val="0"/>
+          <w:kern w:val="0"/>
+          <w:sz w:val="24"/>
+          <w:lang w:val="fr-CA" w:eastAsia="en-US" w:bidi="ar-SA"/>
+          <w14:ligatures w14:val="none"/>
+        </w:rPr>
+        <w:t>owner</w:t>
+      </w:r>
+      <w:proofErr w:type="spellEnd"/>
+      <w:r>
+        <w:rPr>
+          <w:rFonts w:ascii="Times New Roman" w:eastAsiaTheme="minorHAnsi" w:hAnsi="Times New Roman" w:cs="Times New Roman"/>
+          <w:iCs/>
+          <w:color w:val="auto"/>
+          <w:spacing w:val="0"/>
+          <w:kern w:val="0"/>
+          <w:sz w:val="24"/>
+          <w:lang w:val="fr-CA" w:eastAsia="en-US" w:bidi="ar-SA"/>
+          <w14:ligatures w14:val="none"/>
+        </w:rPr>
+        <w:t xml:space="preserve"> et à l'équipe de développement pour s'assurer que les exigences sont alignées avec les besoins cliniques et pharmaceutiques.</w:t>
+      </w:r>
+    </w:p>
+    <w:p>
+      <w:pPr>
+        <w:pStyle w:val="ECVSubSectionHeading"/>
+        <w:numPr>
+          <w:ilvl w:val="0"/>
+          <w:numId w:val="7"/>
+        </w:numPr>
+        <w:rPr>
+          <w:rFonts w:ascii="Times New Roman" w:eastAsiaTheme="minorHAnsi" w:hAnsi="Times New Roman" w:cs="Times New Roman"/>
+          <w:b/>
+          <w:bCs/>
+          <w:iCs/>
+          <w:color w:val="auto"/>
+          <w:spacing w:val="0"/>
+          <w:kern w:val="0"/>
+          <w:sz w:val="24"/>
+          <w:lang w:val="fr-CA" w:eastAsia="en-US" w:bidi="ar-SA"/>
+          <w14:ligatures w14:val="none"/>
+        </w:rPr>
+      </w:pPr>
+      <w:r>
+        <w:rPr>
+          <w:rFonts w:ascii="Times New Roman" w:eastAsiaTheme="minorHAnsi" w:hAnsi="Times New Roman" w:cs="Times New Roman"/>
+          <w:b/>
+          <w:bCs/>
+          <w:iCs/>
+          <w:color w:val="auto"/>
+          <w:spacing w:val="0"/>
+          <w:kern w:val="0"/>
+          <w:sz w:val="24"/>
+          <w:lang w:val="fr-CA" w:eastAsia="en-US" w:bidi="ar-SA"/>
+          <w14:ligatures w14:val="none"/>
+        </w:rPr>
+        <w:t>Mise en Place de Systèmes Logiciels:</w:t>
+      </w:r>
+    </w:p>
+    <w:p>
+      <w:pPr>
+        <w:pStyle w:val="ECVSubSectionHeading"/>
+        <w:ind w:left="708" w:firstLine="143"/>
+        <w:rPr>
+          <w:rFonts w:ascii="Times New Roman" w:eastAsiaTheme="minorHAnsi" w:hAnsi="Times New Roman" w:cs="Times New Roman"/>
+          <w:iCs/>
+          <w:color w:val="auto"/>
+          <w:spacing w:val="0"/>
+          <w:kern w:val="0"/>
+          <w:sz w:val="24"/>
+          <w:lang w:val="fr-CA" w:eastAsia="en-US" w:bidi="ar-SA"/>
+          <w14:ligatures w14:val="none"/>
+        </w:rPr>
+      </w:pPr>
+      <w:r>
+        <w:rPr>
+          <w:rFonts w:ascii="Times New Roman" w:eastAsiaTheme="minorHAnsi" w:hAnsi="Times New Roman" w:cs="Times New Roman"/>
+          <w:iCs/>
+          <w:color w:val="auto"/>
+          <w:spacing w:val="0"/>
+          <w:kern w:val="0"/>
+          <w:sz w:val="24"/>
+          <w:lang w:val="fr-CA" w:eastAsia="en-US" w:bidi="ar-SA"/>
+          <w14:ligatures w14:val="none"/>
+        </w:rPr>
+        <w:t xml:space="preserve">Jouer un rôle clé dans l'adoption et la mise en place de nouveaux logiciels de gestion </w:t>
+      </w:r>
+      <w:r>
+        <w:rPr>
+          <w:rFonts w:ascii="Times New Roman" w:eastAsiaTheme="minorHAnsi" w:hAnsi="Times New Roman" w:cs="Times New Roman"/>
+          <w:iCs/>
+          <w:color w:val="auto"/>
+          <w:spacing w:val="0"/>
+          <w:kern w:val="0"/>
+          <w:sz w:val="24"/>
+          <w:lang w:val="fr-CA" w:eastAsia="en-US" w:bidi="ar-SA"/>
+          <w14:ligatures w14:val="none"/>
+        </w:rPr>
+        <w:lastRenderedPageBreak/>
+        <w:t>pour la clinique, garantissant une transition fluide et une formation adéquate pour tout le personnel concerné.</w:t>
+      </w:r>
+    </w:p>
+    <w:p>
+      <w:pPr>
+        <w:pStyle w:val="ECVSubSectionHeading"/>
+        <w:numPr>
+          <w:ilvl w:val="0"/>
+          <w:numId w:val="7"/>
+        </w:numPr>
+        <w:rPr>
+          <w:rFonts w:ascii="Times New Roman" w:eastAsiaTheme="minorHAnsi" w:hAnsi="Times New Roman" w:cs="Times New Roman"/>
+          <w:b/>
+          <w:bCs/>
+          <w:iCs/>
+          <w:color w:val="auto"/>
+          <w:spacing w:val="0"/>
+          <w:kern w:val="0"/>
+          <w:sz w:val="24"/>
+          <w:lang w:val="fr-CA" w:eastAsia="en-US" w:bidi="ar-SA"/>
+          <w14:ligatures w14:val="none"/>
+        </w:rPr>
+      </w:pPr>
+      <w:r>
+        <w:rPr>
+          <w:rFonts w:ascii="Times New Roman" w:eastAsiaTheme="minorHAnsi" w:hAnsi="Times New Roman" w:cs="Times New Roman"/>
+          <w:b/>
+          <w:bCs/>
+          <w:iCs/>
+          <w:color w:val="auto"/>
+          <w:spacing w:val="0"/>
+          <w:kern w:val="0"/>
+          <w:sz w:val="24"/>
+          <w:lang w:val="fr-CA" w:eastAsia="en-US" w:bidi="ar-SA"/>
+          <w14:ligatures w14:val="none"/>
+        </w:rPr>
+        <w:t>Assurance Qualité Logicielle:</w:t>
+      </w:r>
+    </w:p>
+    <w:p>
+      <w:pPr>
+        <w:pStyle w:val="ECVSubSectionHeading"/>
+        <w:ind w:left="708" w:firstLine="143"/>
+        <w:rPr>
+          <w:rFonts w:ascii="Times New Roman" w:eastAsiaTheme="minorHAnsi" w:hAnsi="Times New Roman" w:cs="Times New Roman"/>
+          <w:iCs/>
+          <w:color w:val="auto"/>
+          <w:spacing w:val="0"/>
+          <w:kern w:val="0"/>
+          <w:sz w:val="24"/>
+          <w:lang w:val="fr-CA" w:eastAsia="en-US" w:bidi="ar-SA"/>
+          <w14:ligatures w14:val="none"/>
+        </w:rPr>
+      </w:pPr>
+      <w:r>
+        <w:rPr>
+          <w:rFonts w:ascii="Times New Roman" w:eastAsiaTheme="minorHAnsi" w:hAnsi="Times New Roman" w:cs="Times New Roman"/>
+          <w:iCs/>
+          <w:color w:val="auto"/>
+          <w:spacing w:val="0"/>
+          <w:kern w:val="0"/>
+          <w:sz w:val="24"/>
+          <w:lang w:val="fr-CA" w:eastAsia="en-US" w:bidi="ar-SA"/>
+          <w14:ligatures w14:val="none"/>
+        </w:rPr>
+        <w:t>Diriger et exécuter des tests d'acceptation pour les différentes fonctionnalités des logiciels adoptés, veillant à ce qu'ils répondent aux normes et aux besoins de la clinique.</w:t>
       </w:r>
     </w:p>
     <w:p>
@@ -3808,69 +4172,6 @@
       <w:pPr>
         <w:pStyle w:val="Paragraphedeliste"/>
         <w:tabs>
-          <w:tab w:val="left" w:pos="426"/>
-          <w:tab w:val="left" w:pos="2127"/>
-          <w:tab w:val="left" w:pos="6521"/>
-          <w:tab w:val="left" w:pos="6804"/>
-          <w:tab w:val="left" w:pos="8080"/>
-          <w:tab w:val="left" w:pos="8789"/>
-        </w:tabs>
-        <w:spacing w:after="0" w:line="240" w:lineRule="auto"/>
-        <w:ind w:left="851" w:right="403" w:hanging="284"/>
-        <w:contextualSpacing w:val="0"/>
-        <w:rPr>
-          <w:rFonts w:ascii="Times New Roman" w:hAnsi="Times New Roman" w:cs="Times New Roman"/>
-          <w:b/>
-          <w:bCs/>
-          <w:iCs/>
-          <w:sz w:val="24"/>
-          <w:szCs w:val="24"/>
-        </w:rPr>
-      </w:pPr>
-      <w:r>
-        <w:rPr>
-          <w:rFonts w:ascii="Times New Roman" w:hAnsi="Times New Roman" w:cs="Times New Roman"/>
-          <w:b/>
-          <w:bCs/>
-          <w:iCs/>
-          <w:sz w:val="24"/>
-          <w:szCs w:val="24"/>
-        </w:rPr>
-        <w:tab/>
-        <w:t xml:space="preserve">Mission : </w:t>
-      </w:r>
-      <w:r>
-        <w:rPr>
-          <w:rFonts w:ascii="Times New Roman" w:hAnsi="Times New Roman" w:cs="Times New Roman"/>
-          <w:iCs/>
-          <w:sz w:val="24"/>
-          <w:szCs w:val="24"/>
-        </w:rPr>
-        <w:t>Gestion de stock,</w:t>
-      </w:r>
-      <w:r>
-        <w:rPr>
-          <w:rFonts w:ascii="Times New Roman" w:hAnsi="Times New Roman" w:cs="Times New Roman"/>
-          <w:iCs/>
-          <w:sz w:val="24"/>
-          <w:szCs w:val="24"/>
-        </w:rPr>
-        <w:t xml:space="preserve"> Conseil au comptoir,</w:t>
-      </w:r>
-      <w:r>
-        <w:rPr>
-          <w:rFonts w:ascii="Times New Roman" w:hAnsi="Times New Roman" w:cs="Times New Roman"/>
-          <w:iCs/>
-          <w:sz w:val="24"/>
-          <w:szCs w:val="24"/>
-        </w:rPr>
-        <w:t xml:space="preserve"> Formation des personnels</w:t>
-      </w:r>
-    </w:p>
-    <w:p>
-      <w:pPr>
-        <w:pStyle w:val="Paragraphedeliste"/>
-        <w:tabs>
           <w:tab w:val="left" w:pos="6804"/>
         </w:tabs>
         <w:spacing w:after="0" w:line="240" w:lineRule="auto"/>
@@ -4246,78 +4547,6 @@
         </w:rPr>
         <w:t xml:space="preserve">     </w:t>
       </w:r>
-      <w:r>
-        <w:rPr>
-          <w:rFonts w:ascii="Times New Roman" w:hAnsi="Times New Roman" w:cs="Times New Roman"/>
-          <w:iCs/>
-          <w:sz w:val="24"/>
-          <w:szCs w:val="24"/>
-        </w:rPr>
-        <w:t xml:space="preserve">Collaboration a </w:t>
-      </w:r>
-      <w:r>
-        <w:rPr>
-          <w:rFonts w:ascii="Times New Roman" w:hAnsi="Times New Roman" w:cs="Times New Roman"/>
-          <w:iCs/>
-          <w:sz w:val="24"/>
-          <w:szCs w:val="24"/>
-        </w:rPr>
-        <w:t>la m</w:t>
-      </w:r>
-      <w:r>
-        <w:rPr>
-          <w:rFonts w:ascii="Times New Roman" w:hAnsi="Times New Roman" w:cs="Times New Roman"/>
-          <w:iCs/>
-          <w:sz w:val="24"/>
-          <w:szCs w:val="24"/>
-        </w:rPr>
-        <w:t>ise en place d’un</w:t>
-      </w:r>
-      <w:r>
-        <w:rPr>
-          <w:rFonts w:ascii="Times New Roman" w:hAnsi="Times New Roman" w:cs="Times New Roman"/>
-          <w:iCs/>
-          <w:sz w:val="24"/>
-          <w:szCs w:val="24"/>
-        </w:rPr>
-        <w:t xml:space="preserve">e nouvelle </w:t>
-      </w:r>
-      <w:r>
-        <w:rPr>
-          <w:rFonts w:ascii="Times New Roman" w:hAnsi="Times New Roman" w:cs="Times New Roman"/>
-          <w:iCs/>
-          <w:sz w:val="24"/>
-          <w:szCs w:val="24"/>
-        </w:rPr>
-        <w:t>fonctionnalité</w:t>
-      </w:r>
-      <w:r>
-        <w:rPr>
-          <w:rFonts w:ascii="Times New Roman" w:hAnsi="Times New Roman" w:cs="Times New Roman"/>
-          <w:iCs/>
-          <w:sz w:val="24"/>
-          <w:szCs w:val="24"/>
-        </w:rPr>
-        <w:t xml:space="preserve"> d</w:t>
-      </w:r>
-      <w:r>
-        <w:rPr>
-          <w:rFonts w:ascii="Times New Roman" w:hAnsi="Times New Roman" w:cs="Times New Roman"/>
-          <w:iCs/>
-          <w:sz w:val="24"/>
-          <w:szCs w:val="24"/>
-        </w:rPr>
-        <w:t>’analyse des ordonnances dans le système interne de l’</w:t>
-      </w:r>
-      <w:r>
-        <w:rPr>
-          <w:rFonts w:ascii="Times New Roman" w:hAnsi="Times New Roman" w:cs="Times New Roman"/>
-          <w:iCs/>
-          <w:sz w:val="24"/>
-          <w:szCs w:val="24"/>
-        </w:rPr>
-        <w:t>hôpital militaire</w:t>
-      </w:r>
     </w:p>
     <w:p>
       <w:pPr>
@@ -5522,7 +5751,6 @@
           <w:sz w:val="28"/>
           <w:szCs w:val="28"/>
         </w:rPr>
-        <w:lastRenderedPageBreak/>
         <w:t>COMPÉTENCES PERSONNELLE</w:t>
       </w:r>
       <w:r>
@@ -6088,6 +6316,232 @@
     </w:lvl>
   </w:abstractNum>
   <w:abstractNum w:abstractNumId="1" w15:restartNumberingAfterBreak="0">
+    <w:nsid w:val="04026B30"/>
+    <w:multiLevelType w:val="hybridMultilevel"/>
+    <w:tmpl w:val="6032DAD0"/>
+    <w:lvl w:ilvl="0" w:tplc="0C0C0001">
+      <w:start w:val="1"/>
+      <w:numFmt w:val="bullet"/>
+      <w:lvlText w:val=""/>
+      <w:lvlJc w:val="left"/>
+      <w:pPr>
+        <w:ind w:left="1571" w:hanging="360"/>
+      </w:pPr>
+      <w:rPr>
+        <w:rFonts w:ascii="Symbol" w:hAnsi="Symbol" w:hint="default"/>
+      </w:rPr>
+    </w:lvl>
+    <w:lvl w:ilvl="1" w:tplc="0C0C0003" w:tentative="1">
+      <w:start w:val="1"/>
+      <w:numFmt w:val="bullet"/>
+      <w:lvlText w:val="o"/>
+      <w:lvlJc w:val="left"/>
+      <w:pPr>
+        <w:ind w:left="2291" w:hanging="360"/>
+      </w:pPr>
+      <w:rPr>
+        <w:rFonts w:ascii="Courier New" w:hAnsi="Courier New" w:cs="Courier New" w:hint="default"/>
+      </w:rPr>
+    </w:lvl>
+    <w:lvl w:ilvl="2" w:tplc="0C0C0005" w:tentative="1">
+      <w:start w:val="1"/>
+      <w:numFmt w:val="bullet"/>
+      <w:lvlText w:val=""/>
+      <w:lvlJc w:val="left"/>
+      <w:pPr>
+        <w:ind w:left="3011" w:hanging="360"/>
+      </w:pPr>
+      <w:rPr>
+        <w:rFonts w:ascii="Wingdings" w:hAnsi="Wingdings" w:hint="default"/>
+      </w:rPr>
+    </w:lvl>
+    <w:lvl w:ilvl="3" w:tplc="0C0C0001" w:tentative="1">
+      <w:start w:val="1"/>
+      <w:numFmt w:val="bullet"/>
+      <w:lvlText w:val=""/>
+      <w:lvlJc w:val="left"/>
+      <w:pPr>
+        <w:ind w:left="3731" w:hanging="360"/>
+      </w:pPr>
+      <w:rPr>
+        <w:rFonts w:ascii="Symbol" w:hAnsi="Symbol" w:hint="default"/>
+      </w:rPr>
+    </w:lvl>
+    <w:lvl w:ilvl="4" w:tplc="0C0C0003" w:tentative="1">
+      <w:start w:val="1"/>
+      <w:numFmt w:val="bullet"/>
+      <w:lvlText w:val="o"/>
+      <w:lvlJc w:val="left"/>
+      <w:pPr>
+        <w:ind w:left="4451" w:hanging="360"/>
+      </w:pPr>
+      <w:rPr>
+        <w:rFonts w:ascii="Courier New" w:hAnsi="Courier New" w:cs="Courier New" w:hint="default"/>
+      </w:rPr>
+    </w:lvl>
+    <w:lvl w:ilvl="5" w:tplc="0C0C0005" w:tentative="1">
+      <w:start w:val="1"/>
+      <w:numFmt w:val="bullet"/>
+      <w:lvlText w:val=""/>
+      <w:lvlJc w:val="left"/>
+      <w:pPr>
+        <w:ind w:left="5171" w:hanging="360"/>
+      </w:pPr>
+      <w:rPr>
+        <w:rFonts w:ascii="Wingdings" w:hAnsi="Wingdings" w:hint="default"/>
+      </w:rPr>
+    </w:lvl>
+    <w:lvl w:ilvl="6" w:tplc="0C0C0001" w:tentative="1">
+      <w:start w:val="1"/>
+      <w:numFmt w:val="bullet"/>
+      <w:lvlText w:val=""/>
+      <w:lvlJc w:val="left"/>
+      <w:pPr>
+        <w:ind w:left="5891" w:hanging="360"/>
+      </w:pPr>
+      <w:rPr>
+        <w:rFonts w:ascii="Symbol" w:hAnsi="Symbol" w:hint="default"/>
+      </w:rPr>
+    </w:lvl>
+    <w:lvl w:ilvl="7" w:tplc="0C0C0003" w:tentative="1">
+      <w:start w:val="1"/>
+      <w:numFmt w:val="bullet"/>
+      <w:lvlText w:val="o"/>
+      <w:lvlJc w:val="left"/>
+      <w:pPr>
+        <w:ind w:left="6611" w:hanging="360"/>
+      </w:pPr>
+      <w:rPr>
+        <w:rFonts w:ascii="Courier New" w:hAnsi="Courier New" w:cs="Courier New" w:hint="default"/>
+      </w:rPr>
+    </w:lvl>
+    <w:lvl w:ilvl="8" w:tplc="0C0C0005" w:tentative="1">
+      <w:start w:val="1"/>
+      <w:numFmt w:val="bullet"/>
+      <w:lvlText w:val=""/>
+      <w:lvlJc w:val="left"/>
+      <w:pPr>
+        <w:ind w:left="7331" w:hanging="360"/>
+      </w:pPr>
+      <w:rPr>
+        <w:rFonts w:ascii="Wingdings" w:hAnsi="Wingdings" w:hint="default"/>
+      </w:rPr>
+    </w:lvl>
+  </w:abstractNum>
+  <w:abstractNum w:abstractNumId="2" w15:restartNumberingAfterBreak="0">
+    <w:nsid w:val="05FB1D3D"/>
+    <w:multiLevelType w:val="hybridMultilevel"/>
+    <w:tmpl w:val="A9C69B12"/>
+    <w:lvl w:ilvl="0" w:tplc="0C0C0001">
+      <w:start w:val="1"/>
+      <w:numFmt w:val="bullet"/>
+      <w:lvlText w:val=""/>
+      <w:lvlJc w:val="left"/>
+      <w:pPr>
+        <w:ind w:left="1287" w:hanging="360"/>
+      </w:pPr>
+      <w:rPr>
+        <w:rFonts w:ascii="Symbol" w:hAnsi="Symbol" w:hint="default"/>
+      </w:rPr>
+    </w:lvl>
+    <w:lvl w:ilvl="1" w:tplc="0C0C0003" w:tentative="1">
+      <w:start w:val="1"/>
+      <w:numFmt w:val="bullet"/>
+      <w:lvlText w:val="o"/>
+      <w:lvlJc w:val="left"/>
+      <w:pPr>
+        <w:ind w:left="2007" w:hanging="360"/>
+      </w:pPr>
+      <w:rPr>
+        <w:rFonts w:ascii="Courier New" w:hAnsi="Courier New" w:cs="Courier New" w:hint="default"/>
+      </w:rPr>
+    </w:lvl>
+    <w:lvl w:ilvl="2" w:tplc="0C0C0005" w:tentative="1">
+      <w:start w:val="1"/>
+      <w:numFmt w:val="bullet"/>
+      <w:lvlText w:val=""/>
+      <w:lvlJc w:val="left"/>
+      <w:pPr>
+        <w:ind w:left="2727" w:hanging="360"/>
+      </w:pPr>
+      <w:rPr>
+        <w:rFonts w:ascii="Wingdings" w:hAnsi="Wingdings" w:hint="default"/>
+      </w:rPr>
+    </w:lvl>
+    <w:lvl w:ilvl="3" w:tplc="0C0C0001" w:tentative="1">
+      <w:start w:val="1"/>
+      <w:numFmt w:val="bullet"/>
+      <w:lvlText w:val=""/>
+      <w:lvlJc w:val="left"/>
+      <w:pPr>
+        <w:ind w:left="3447" w:hanging="360"/>
+      </w:pPr>
+      <w:rPr>
+        <w:rFonts w:ascii="Symbol" w:hAnsi="Symbol" w:hint="default"/>
+      </w:rPr>
+    </w:lvl>
+    <w:lvl w:ilvl="4" w:tplc="0C0C0003" w:tentative="1">
+      <w:start w:val="1"/>
+      <w:numFmt w:val="bullet"/>
+      <w:lvlText w:val="o"/>
+      <w:lvlJc w:val="left"/>
+      <w:pPr>
+        <w:ind w:left="4167" w:hanging="360"/>
+      </w:pPr>
+      <w:rPr>
+        <w:rFonts w:ascii="Courier New" w:hAnsi="Courier New" w:cs="Courier New" w:hint="default"/>
+      </w:rPr>
+    </w:lvl>
+    <w:lvl w:ilvl="5" w:tplc="0C0C0005" w:tentative="1">
+      <w:start w:val="1"/>
+      <w:numFmt w:val="bullet"/>
+      <w:lvlText w:val=""/>
+      <w:lvlJc w:val="left"/>
+      <w:pPr>
+        <w:ind w:left="4887" w:hanging="360"/>
+      </w:pPr>
+      <w:rPr>
+        <w:rFonts w:ascii="Wingdings" w:hAnsi="Wingdings" w:hint="default"/>
+      </w:rPr>
+    </w:lvl>
+    <w:lvl w:ilvl="6" w:tplc="0C0C0001" w:tentative="1">
+      <w:start w:val="1"/>
+      <w:numFmt w:val="bullet"/>
+      <w:lvlText w:val=""/>
+      <w:lvlJc w:val="left"/>
+      <w:pPr>
+        <w:ind w:left="5607" w:hanging="360"/>
+      </w:pPr>
+      <w:rPr>
+        <w:rFonts w:ascii="Symbol" w:hAnsi="Symbol" w:hint="default"/>
+      </w:rPr>
+    </w:lvl>
+    <w:lvl w:ilvl="7" w:tplc="0C0C0003" w:tentative="1">
+      <w:start w:val="1"/>
+      <w:numFmt w:val="bullet"/>
+      <w:lvlText w:val="o"/>
+      <w:lvlJc w:val="left"/>
+      <w:pPr>
+        <w:ind w:left="6327" w:hanging="360"/>
+      </w:pPr>
+      <w:rPr>
+        <w:rFonts w:ascii="Courier New" w:hAnsi="Courier New" w:cs="Courier New" w:hint="default"/>
+      </w:rPr>
+    </w:lvl>
+    <w:lvl w:ilvl="8" w:tplc="0C0C0005" w:tentative="1">
+      <w:start w:val="1"/>
+      <w:numFmt w:val="bullet"/>
+      <w:lvlText w:val=""/>
+      <w:lvlJc w:val="left"/>
+      <w:pPr>
+        <w:ind w:left="7047" w:hanging="360"/>
+      </w:pPr>
+      <w:rPr>
+        <w:rFonts w:ascii="Wingdings" w:hAnsi="Wingdings" w:hint="default"/>
+      </w:rPr>
+    </w:lvl>
+  </w:abstractNum>
+  <w:abstractNum w:abstractNumId="3" w15:restartNumberingAfterBreak="0">
     <w:nsid w:val="34782ADA"/>
     <w:multiLevelType w:val="hybridMultilevel"/>
     <w:tmpl w:val="3A4CD26C"/>
@@ -6200,7 +6654,7 @@
       </w:rPr>
     </w:lvl>
   </w:abstractNum>
-  <w:abstractNum w:abstractNumId="2" w15:restartNumberingAfterBreak="0">
+  <w:abstractNum w:abstractNumId="4" w15:restartNumberingAfterBreak="0">
     <w:nsid w:val="47775EC0"/>
     <w:multiLevelType w:val="multilevel"/>
     <w:tmpl w:val="AEB61CD4"/>
@@ -6349,7 +6803,7 @@
       </w:rPr>
     </w:lvl>
   </w:abstractNum>
-  <w:abstractNum w:abstractNumId="3" w15:restartNumberingAfterBreak="0">
+  <w:abstractNum w:abstractNumId="5" w15:restartNumberingAfterBreak="0">
     <w:nsid w:val="4DBD174F"/>
     <w:multiLevelType w:val="hybridMultilevel"/>
     <w:tmpl w:val="4B46345C"/>
@@ -6462,7 +6916,7 @@
       </w:rPr>
     </w:lvl>
   </w:abstractNum>
-  <w:abstractNum w:abstractNumId="4" w15:restartNumberingAfterBreak="0">
+  <w:abstractNum w:abstractNumId="6" w15:restartNumberingAfterBreak="0">
     <w:nsid w:val="700E0678"/>
     <w:multiLevelType w:val="hybridMultilevel"/>
     <w:tmpl w:val="B4465802"/>
@@ -6575,7 +7029,7 @@
       </w:rPr>
     </w:lvl>
   </w:abstractNum>
-  <w:abstractNum w:abstractNumId="5" w15:restartNumberingAfterBreak="0">
+  <w:abstractNum w:abstractNumId="7" w15:restartNumberingAfterBreak="0">
     <w:nsid w:val="7D3E0366"/>
     <w:multiLevelType w:val="hybridMultilevel"/>
     <w:tmpl w:val="E66C5050"/>
@@ -6666,22 +7120,28 @@
     </w:lvl>
   </w:abstractNum>
   <w:num w:numId="1" w16cid:durableId="602808538">
+    <w:abstractNumId w:val="6"/>
+  </w:num>
+  <w:num w:numId="2" w16cid:durableId="277568660">
+    <w:abstractNumId w:val="3"/>
+  </w:num>
+  <w:num w:numId="3" w16cid:durableId="789713680">
     <w:abstractNumId w:val="4"/>
   </w:num>
-  <w:num w:numId="2" w16cid:durableId="277568660">
-    <w:abstractNumId w:val="1"/>
-  </w:num>
-  <w:num w:numId="3" w16cid:durableId="789713680">
-    <w:abstractNumId w:val="2"/>
-  </w:num>
   <w:num w:numId="4" w16cid:durableId="1059521721">
-    <w:abstractNumId w:val="3"/>
+    <w:abstractNumId w:val="5"/>
   </w:num>
   <w:num w:numId="5" w16cid:durableId="287247189">
     <w:abstractNumId w:val="0"/>
   </w:num>
   <w:num w:numId="6" w16cid:durableId="837967901">
-    <w:abstractNumId w:val="5"/>
+    <w:abstractNumId w:val="7"/>
+  </w:num>
+  <w:num w:numId="7" w16cid:durableId="1341008885">
+    <w:abstractNumId w:val="1"/>
+  </w:num>
+  <w:num w:numId="8" w16cid:durableId="329604268">
+    <w:abstractNumId w:val="2"/>
   </w:num>
 </w:numbering>
 </file>
@@ -7543,12 +8003,9 @@
 </file>
 
 <file path=customXml/item1.xml><?xml version="1.0" encoding="utf-8"?>
-<?mso-contentType ?>
-<FormTemplates xmlns="http://schemas.microsoft.com/sharepoint/v3/contenttype/forms">
-  <Display>DocumentLibraryForm</Display>
-  <Edit>DocumentLibraryForm</Edit>
-  <New>DocumentLibraryForm</New>
-</FormTemplates>
+<p:properties xmlns:p="http://schemas.microsoft.com/office/2006/metadata/properties" xmlns:xsi="http://www.w3.org/2001/XMLSchema-instance" xmlns:pc="http://schemas.microsoft.com/office/infopath/2007/PartnerControls">
+  <documentManagement/>
+</p:properties>
 </file>
 
 <file path=customXml/item2.xml><?xml version="1.0" encoding="utf-8"?>
@@ -7666,15 +8123,19 @@
 </file>
 
 <file path=customXml/item3.xml><?xml version="1.0" encoding="utf-8"?>
-<p:properties xmlns:p="http://schemas.microsoft.com/office/2006/metadata/properties" xmlns:xsi="http://www.w3.org/2001/XMLSchema-instance" xmlns:pc="http://schemas.microsoft.com/office/infopath/2007/PartnerControls">
-  <documentManagement/>
-</p:properties>
+<?mso-contentType ?>
+<FormTemplates xmlns="http://schemas.microsoft.com/sharepoint/v3/contenttype/forms">
+  <Display>DocumentLibraryForm</Display>
+  <Edit>DocumentLibraryForm</Edit>
+  <New>DocumentLibraryForm</New>
+</FormTemplates>
 </file>
 
 <file path=customXml/itemProps1.xml><?xml version="1.0" encoding="utf-8"?>
-<ds:datastoreItem xmlns:ds="http://schemas.openxmlformats.org/officeDocument/2006/customXml" ds:itemID="{98FE8B6A-407C-4A42-90CA-3EF0512ED341}">
+<ds:datastoreItem xmlns:ds="http://schemas.openxmlformats.org/officeDocument/2006/customXml" ds:itemID="{7239FE0E-1155-4112-BAC3-C533D93CE2FC}">
   <ds:schemaRefs>
-    <ds:schemaRef ds:uri="http://schemas.microsoft.com/sharepoint/v3/contenttype/forms"/>
+    <ds:schemaRef ds:uri="http://schemas.microsoft.com/office/2006/metadata/properties"/>
+    <ds:schemaRef ds:uri="http://schemas.microsoft.com/office/infopath/2007/PartnerControls"/>
   </ds:schemaRefs>
 </ds:datastoreItem>
 </file>
@@ -7696,10 +8157,9 @@
 </file>
 
 <file path=customXml/itemProps3.xml><?xml version="1.0" encoding="utf-8"?>
-<ds:datastoreItem xmlns:ds="http://schemas.openxmlformats.org/officeDocument/2006/customXml" ds:itemID="{7239FE0E-1155-4112-BAC3-C533D93CE2FC}">
+<ds:datastoreItem xmlns:ds="http://schemas.openxmlformats.org/officeDocument/2006/customXml" ds:itemID="{98FE8B6A-407C-4A42-90CA-3EF0512ED341}">
   <ds:schemaRefs>
-    <ds:schemaRef ds:uri="http://schemas.microsoft.com/office/2006/metadata/properties"/>
-    <ds:schemaRef ds:uri="http://schemas.microsoft.com/office/infopath/2007/PartnerControls"/>
+    <ds:schemaRef ds:uri="http://schemas.microsoft.com/sharepoint/v3/contenttype/forms"/>
   </ds:schemaRefs>
 </ds:datastoreItem>
 </file>
</xml_diff>